<commit_message>
minor changes in folder name
</commit_message>
<xml_diff>
--- a/source/samples/export/iTinExportEngineSamples/output/docx/sample01-from-config-file.docx
+++ b/source/samples/export/iTinExportEngineSamples/output/docx/sample01-from-config-file.docx
@@ -7,9 +7,9 @@
       <w:pgMar w:top="1440" w:right="1440" w:bottom="1440" w:left="1440" w:header="708" w:footer="708" w:gutter="0"/>
       <w:cols w:space="708"/>
       <w:docGrid w:linePitch="360"/>
-      <w:footerReference w:type="default" r:id="R7d7e1d3725464c16"/>
-      <w:footerReference w:type="even" r:id="R4fcbe10a43e04586"/>
-      <w:footerReference w:type="first" r:id="Rbe7d86e414314e71"/>
+      <w:footerReference w:type="default" r:id="Rd28782954bc74847"/>
+      <w:footerReference w:type="even" r:id="Rbe2b58bf59674be5"/>
+      <w:footerReference w:type="first" r:id="R2547bd4c949a4474"/>
       <w:titlePg/>
     </w:sectPr>
     <w:sectPr/>

</xml_diff>

<commit_message>
Adds transform behavior configuration to xml export configuration
</commit_message>
<xml_diff>
--- a/source/samples/export/iTinExportEngineSamples/output/docx/sample01-from-config-file.docx
+++ b/source/samples/export/iTinExportEngineSamples/output/docx/sample01-from-config-file.docx
@@ -7,9 +7,9 @@
       <w:pgMar w:top="1440" w:right="1440" w:bottom="1440" w:left="1440" w:header="708" w:footer="708" w:gutter="0"/>
       <w:cols w:space="708"/>
       <w:docGrid w:linePitch="360"/>
-      <w:footerReference w:type="default" r:id="Rd28782954bc74847"/>
-      <w:footerReference w:type="even" r:id="Rbe2b58bf59674be5"/>
-      <w:footerReference w:type="first" r:id="R2547bd4c949a4474"/>
+      <w:footerReference w:type="default" r:id="R9cf6272508654e65"/>
+      <w:footerReference w:type="even" r:id="R032e3f843a0f47e5"/>
+      <w:footerReference w:type="first" r:id="Rd64e367f0a6e4729"/>
       <w:titlePg/>
     </w:sectPr>
     <w:sectPr/>

</xml_diff>

<commit_message>
Add Create attribute in Table>Output element
</commit_message>
<xml_diff>
--- a/source/samples/export/iTinExportEngineSamples/output/docx/sample01-from-config-file.docx
+++ b/source/samples/export/iTinExportEngineSamples/output/docx/sample01-from-config-file.docx
@@ -7,9 +7,9 @@
       <w:pgMar w:top="1440" w:right="1440" w:bottom="1440" w:left="1440" w:header="708" w:footer="708" w:gutter="0"/>
       <w:cols w:space="708"/>
       <w:docGrid w:linePitch="360"/>
-      <w:footerReference w:type="default" r:id="R9cf6272508654e65"/>
-      <w:footerReference w:type="even" r:id="R032e3f843a0f47e5"/>
-      <w:footerReference w:type="first" r:id="Rd64e367f0a6e4729"/>
+      <w:footerReference w:type="default" r:id="R087d0aacc93143c1"/>
+      <w:footerReference w:type="even" r:id="Rb858a9edec524c47"/>
+      <w:footerReference w:type="first" r:id="Rdb8b91832b3f4292"/>
       <w:titlePg/>
     </w:sectPr>
     <w:sectPr/>

</xml_diff>

<commit_message>
Add Width attribute in Fields>Field|Gap|Packet|Group, values Default|BestFit|Number (multiply by 100).
</commit_message>
<xml_diff>
--- a/source/samples/export/iTinExportEngineSamples/output/docx/sample01-from-config-file.docx
+++ b/source/samples/export/iTinExportEngineSamples/output/docx/sample01-from-config-file.docx
@@ -7,9 +7,9 @@
       <w:pgMar w:top="1440" w:right="1440" w:bottom="1440" w:left="1440" w:header="708" w:footer="708" w:gutter="0"/>
       <w:cols w:space="708"/>
       <w:docGrid w:linePitch="360"/>
-      <w:footerReference w:type="default" r:id="R087d0aacc93143c1"/>
-      <w:footerReference w:type="even" r:id="Rb858a9edec524c47"/>
-      <w:footerReference w:type="first" r:id="Rdb8b91832b3f4292"/>
+      <w:footerReference w:type="default" r:id="R26d0b81461584f74"/>
+      <w:footerReference w:type="even" r:id="Rbc47ce0af6c44d09"/>
+      <w:footerReference w:type="first" r:id="R94e061a463b645a5"/>
       <w:titlePg/>
     </w:sectPr>
     <w:sectPr/>

</xml_diff>

<commit_message>
Add changes in xsd model, cs model classes, for support column width fields, and add support for Trim and TrimMode in groups fields, Add sample 13 in iEngineSamples (works with columns width)
</commit_message>
<xml_diff>
--- a/source/samples/export/iTinExportEngineSamples/output/docx/sample01-from-config-file.docx
+++ b/source/samples/export/iTinExportEngineSamples/output/docx/sample01-from-config-file.docx
@@ -7,9 +7,9 @@
       <w:pgMar w:top="1440" w:right="1440" w:bottom="1440" w:left="1440" w:header="708" w:footer="708" w:gutter="0"/>
       <w:cols w:space="708"/>
       <w:docGrid w:linePitch="360"/>
-      <w:footerReference w:type="default" r:id="R26d0b81461584f74"/>
-      <w:footerReference w:type="even" r:id="Rbc47ce0af6c44d09"/>
-      <w:footerReference w:type="first" r:id="R94e061a463b645a5"/>
+      <w:footerReference w:type="default" r:id="Rbf920984710f4150"/>
+      <w:footerReference w:type="even" r:id="R32c9e4cc3ad04d1a"/>
+      <w:footerReference w:type="first" r:id="R301ce75691564aaf"/>
       <w:titlePg/>
     </w:sectPr>
     <w:sectPr/>

</xml_diff>

<commit_message>
Add constructor to BaseDataField class
</commit_message>
<xml_diff>
--- a/source/samples/export/iTinExportEngineSamples/output/docx/sample01-from-config-file.docx
+++ b/source/samples/export/iTinExportEngineSamples/output/docx/sample01-from-config-file.docx
@@ -7,9 +7,9 @@
       <w:pgMar w:top="1440" w:right="1440" w:bottom="1440" w:left="1440" w:header="708" w:footer="708" w:gutter="0"/>
       <w:cols w:space="708"/>
       <w:docGrid w:linePitch="360"/>
-      <w:footerReference w:type="default" r:id="Rbf920984710f4150"/>
-      <w:footerReference w:type="even" r:id="R32c9e4cc3ad04d1a"/>
-      <w:footerReference w:type="first" r:id="R301ce75691564aaf"/>
+      <w:footerReference w:type="default" r:id="Rbb228da34d6f4efd"/>
+      <w:footerReference w:type="even" r:id="R7345ce56a04c4c07"/>
+      <w:footerReference w:type="first" r:id="R2cbb0f98b58f45b3"/>
       <w:titlePg/>
     </w:sectPr>
     <w:sectPr/>

</xml_diff>

<commit_message>
New attributes have been added to the condition elements, such as the language of the data field and several general improvements for the use of conditions
</commit_message>
<xml_diff>
--- a/source/samples/export/iTinExportEngineSamples/output/docx/sample01-from-config-file.docx
+++ b/source/samples/export/iTinExportEngineSamples/output/docx/sample01-from-config-file.docx
@@ -7,9 +7,9 @@
       <w:pgMar w:top="1440" w:right="1440" w:bottom="1440" w:left="1440" w:header="708" w:footer="708" w:gutter="0"/>
       <w:cols w:space="708"/>
       <w:docGrid w:linePitch="360"/>
-      <w:footerReference w:type="default" r:id="Rbb228da34d6f4efd"/>
-      <w:footerReference w:type="even" r:id="R7345ce56a04c4c07"/>
-      <w:footerReference w:type="first" r:id="R2cbb0f98b58f45b3"/>
+      <w:footerReference w:type="default" r:id="Rdb0c6e36b1784e55"/>
+      <w:footerReference w:type="even" r:id="Rf369bdf80e234222"/>
+      <w:footerReference w:type="first" r:id="R7f479e880493401f"/>
       <w:titlePg/>
     </w:sectPr>
     <w:sectPr/>

</xml_diff>

<commit_message>
Add two new samples
</commit_message>
<xml_diff>
--- a/source/samples/export/iTinExportEngineSamples/output/docx/sample01-from-config-file.docx
+++ b/source/samples/export/iTinExportEngineSamples/output/docx/sample01-from-config-file.docx
@@ -7,9 +7,9 @@
       <w:pgMar w:top="1440" w:right="1440" w:bottom="1440" w:left="1440" w:header="708" w:footer="708" w:gutter="0"/>
       <w:cols w:space="708"/>
       <w:docGrid w:linePitch="360"/>
-      <w:footerReference w:type="default" r:id="R4180b1ecd67f493a"/>
-      <w:footerReference w:type="even" r:id="Re4322bb48f664a59"/>
-      <w:footerReference w:type="first" r:id="Rd25195dc613f4f95"/>
+      <w:footerReference w:type="default" r:id="R59ec059db2274ed8"/>
+      <w:footerReference w:type="even" r:id="Rcdff715f4baf456b"/>
+      <w:footerReference w:type="first" r:id="R4348b643e3484d80"/>
       <w:titlePg/>
     </w:sectPr>
     <w:sectPr/>

</xml_diff>

<commit_message>
Markdown writer updated (support ShowDataValues attributte, font styles in header and values)
</commit_message>
<xml_diff>
--- a/source/samples/export/iTinExportEngineSamples/output/docx/sample01-from-config-file.docx
+++ b/source/samples/export/iTinExportEngineSamples/output/docx/sample01-from-config-file.docx
@@ -7,9 +7,9 @@
       <w:pgMar w:top="1440" w:right="1440" w:bottom="1440" w:left="1440" w:header="708" w:footer="708" w:gutter="0"/>
       <w:cols w:space="708"/>
       <w:docGrid w:linePitch="360"/>
-      <w:footerReference w:type="default" r:id="R59ec059db2274ed8"/>
-      <w:footerReference w:type="even" r:id="Rcdff715f4baf456b"/>
-      <w:footerReference w:type="first" r:id="R4348b643e3484d80"/>
+      <w:footerReference w:type="default" r:id="Rc9a54783b2c84865"/>
+      <w:footerReference w:type="even" r:id="Rcb1b188d015942a2"/>
+      <w:footerReference w:type="first" r:id="Rf7befb8d1b2b43bd"/>
       <w:titlePg/>
     </w:sectPr>
     <w:sectPr/>

</xml_diff>